<commit_message>
added log S for PDE
</commit_message>
<xml_diff>
--- a/PythonApplication1/Black Scholes PDE.docx
+++ b/PythonApplication1/Black Scholes PDE.docx
@@ -13628,19 +13628,7 @@
                     <w:rPr>
                       <w:rFonts w:ascii="Cambria Math" w:hAnsi="Cambria Math"/>
                     </w:rPr>
-                    <m:t>t</m:t>
-                  </m:r>
-                  <m:r>
-                    <w:rPr>
-                      <w:rFonts w:ascii="Cambria Math" w:hAnsi="Cambria Math"/>
-                    </w:rPr>
-                    <m:t>-dt</m:t>
-                  </m:r>
-                  <m:r>
-                    <w:rPr>
-                      <w:rFonts w:ascii="Cambria Math" w:hAnsi="Cambria Math"/>
-                    </w:rPr>
-                    <m:t>,S+ds</m:t>
+                    <m:t>t-dt,S+ds</m:t>
                   </m:r>
                 </m:e>
               </m:d>
@@ -14254,13 +14242,7 @@
             <w:rPr>
               <w:rFonts w:ascii="Cambria Math" w:hAnsi="Cambria Math"/>
             </w:rPr>
-            <m:t>+</m:t>
-          </m:r>
-          <m:r>
-            <w:rPr>
-              <w:rFonts w:ascii="Cambria Math" w:hAnsi="Cambria Math"/>
-            </w:rPr>
-            <m:t>rV</m:t>
+            <m:t>+rV</m:t>
           </m:r>
           <m:d>
             <m:dPr>
@@ -14958,13 +14940,7 @@
             <w:rPr>
               <w:rFonts w:ascii="Cambria Math" w:hAnsi="Cambria Math"/>
             </w:rPr>
-            <m:t>+</m:t>
-          </m:r>
-          <m:r>
-            <w:rPr>
-              <w:rFonts w:ascii="Cambria Math" w:hAnsi="Cambria Math"/>
-            </w:rPr>
-            <m:t>rV</m:t>
+            <m:t>+rV</m:t>
           </m:r>
           <m:d>
             <m:dPr>
@@ -16461,19 +16437,7 @@
                 <w:rPr>
                   <w:rFonts w:ascii="Cambria Math" w:hAnsi="Cambria Math"/>
                 </w:rPr>
-                <m:t>t</m:t>
-              </m:r>
-              <m:r>
-                <w:rPr>
-                  <w:rFonts w:ascii="Cambria Math" w:hAnsi="Cambria Math"/>
-                </w:rPr>
-                <m:t>-dt</m:t>
-              </m:r>
-              <m:r>
-                <w:rPr>
-                  <w:rFonts w:ascii="Cambria Math" w:hAnsi="Cambria Math"/>
-                </w:rPr>
-                <m:t>,S+ds</m:t>
+                <m:t>t-dt,S+ds</m:t>
               </m:r>
             </m:e>
           </m:d>
@@ -16705,19 +16669,7 @@
                 <w:rPr>
                   <w:rFonts w:ascii="Cambria Math" w:hAnsi="Cambria Math"/>
                 </w:rPr>
-                <m:t>t</m:t>
-              </m:r>
-              <m:r>
-                <w:rPr>
-                  <w:rFonts w:ascii="Cambria Math" w:hAnsi="Cambria Math"/>
-                </w:rPr>
-                <m:t>-dt</m:t>
-              </m:r>
-              <m:r>
-                <w:rPr>
-                  <w:rFonts w:ascii="Cambria Math" w:hAnsi="Cambria Math"/>
-                </w:rPr>
-                <m:t>,S-ds</m:t>
+                <m:t>t-dt,S-ds</m:t>
               </m:r>
             </m:e>
           </m:d>
@@ -16949,19 +16901,7 @@
               <w:rPr>
                 <w:rFonts w:ascii="Cambria Math" w:hAnsi="Cambria Math"/>
               </w:rPr>
-              <m:t>t</m:t>
-            </m:r>
-            <m:r>
-              <w:rPr>
-                <w:rFonts w:ascii="Cambria Math" w:hAnsi="Cambria Math"/>
-              </w:rPr>
-              <m:t>-dt</m:t>
-            </m:r>
-            <m:r>
-              <w:rPr>
-                <w:rFonts w:ascii="Cambria Math" w:hAnsi="Cambria Math"/>
-              </w:rPr>
-              <m:t>,S</m:t>
+              <m:t>t-dt,S</m:t>
             </m:r>
           </m:e>
         </m:d>
@@ -17257,19 +17197,7 @@
                 <w:rPr>
                   <w:rFonts w:ascii="Cambria Math" w:hAnsi="Cambria Math"/>
                 </w:rPr>
-                <m:t>i</m:t>
-              </m:r>
-              <m:r>
-                <w:rPr>
-                  <w:rFonts w:ascii="Cambria Math" w:hAnsi="Cambria Math"/>
-                </w:rPr>
-                <m:t>,</m:t>
-              </m:r>
-              <m:r>
-                <w:rPr>
-                  <w:rFonts w:ascii="Cambria Math" w:hAnsi="Cambria Math"/>
-                </w:rPr>
-                <m:t>j+1</m:t>
+                <m:t>i,j+1</m:t>
               </m:r>
             </m:e>
           </m:d>
@@ -17299,13 +17227,7 @@
                     <w:rPr>
                       <w:rFonts w:ascii="Cambria Math" w:hAnsi="Cambria Math"/>
                     </w:rPr>
-                    <m:t>r</m:t>
-                  </m:r>
-                  <m:r>
-                    <w:rPr>
-                      <w:rFonts w:ascii="Cambria Math" w:hAnsi="Cambria Math"/>
-                    </w:rPr>
-                    <m:t>j∆S</m:t>
+                    <m:t>rj∆S</m:t>
                   </m:r>
                 </m:num>
                 <m:den>
@@ -17501,19 +17423,7 @@
                 <w:rPr>
                   <w:rFonts w:ascii="Cambria Math" w:hAnsi="Cambria Math"/>
                 </w:rPr>
-                <m:t>i</m:t>
-              </m:r>
-              <m:r>
-                <w:rPr>
-                  <w:rFonts w:ascii="Cambria Math" w:hAnsi="Cambria Math"/>
-                </w:rPr>
-                <m:t>,</m:t>
-              </m:r>
-              <m:r>
-                <w:rPr>
-                  <w:rFonts w:ascii="Cambria Math" w:hAnsi="Cambria Math"/>
-                </w:rPr>
-                <m:t>j-1</m:t>
+                <m:t>i,j-1</m:t>
               </m:r>
             </m:e>
           </m:d>
@@ -17802,13 +17712,7 @@
                     <w:rPr>
                       <w:rFonts w:ascii="Cambria Math" w:hAnsi="Cambria Math"/>
                     </w:rPr>
-                    <m:t>∆</m:t>
-                  </m:r>
-                  <m:r>
-                    <w:rPr>
-                      <w:rFonts w:ascii="Cambria Math" w:hAnsi="Cambria Math"/>
-                    </w:rPr>
-                    <m:t>t</m:t>
+                    <m:t>∆t</m:t>
                   </m:r>
                 </m:den>
               </m:f>
@@ -19917,13 +19821,7 @@
             <w:rPr>
               <w:rFonts w:ascii="Cambria Math" w:hAnsi="Cambria Math"/>
             </w:rPr>
-            <m:t>=</m:t>
-          </m:r>
-          <m:r>
-            <w:rPr>
-              <w:rFonts w:ascii="Cambria Math" w:hAnsi="Cambria Math"/>
-            </w:rPr>
-            <m:t>-</m:t>
+            <m:t>=-</m:t>
           </m:r>
           <m:f>
             <m:fPr>
@@ -20775,13 +20673,7 @@
             <w:rPr>
               <w:rFonts w:ascii="Cambria Math" w:hAnsi="Cambria Math"/>
             </w:rPr>
-            <m:t>-</m:t>
-          </m:r>
-          <m:r>
-            <w:rPr>
-              <w:rFonts w:ascii="Cambria Math" w:hAnsi="Cambria Math"/>
-            </w:rPr>
-            <m:t>V</m:t>
+            <m:t>-V</m:t>
           </m:r>
           <m:d>
             <m:dPr>
@@ -21784,13 +21676,7 @@
                           <w:rPr>
                             <w:rFonts w:ascii="Cambria Math" w:eastAsiaTheme="minorEastAsia" w:hAnsi="Cambria Math"/>
                           </w:rPr>
-                          <m:t>i+1,</m:t>
-                        </m:r>
-                        <m:r>
-                          <w:rPr>
-                            <w:rFonts w:ascii="Cambria Math" w:eastAsiaTheme="minorEastAsia" w:hAnsi="Cambria Math"/>
-                          </w:rPr>
-                          <m:t>1</m:t>
+                          <m:t>i+1,1</m:t>
                         </m:r>
                       </m:sub>
                     </m:sSub>
@@ -21822,13 +21708,7 @@
                           <w:rPr>
                             <w:rFonts w:ascii="Cambria Math" w:eastAsiaTheme="minorEastAsia" w:hAnsi="Cambria Math"/>
                           </w:rPr>
-                          <m:t>i+1,</m:t>
-                        </m:r>
-                        <m:r>
-                          <w:rPr>
-                            <w:rFonts w:ascii="Cambria Math" w:eastAsiaTheme="minorEastAsia" w:hAnsi="Cambria Math"/>
-                          </w:rPr>
-                          <m:t>2</m:t>
+                          <m:t>i+1,2</m:t>
                         </m:r>
                       </m:sub>
                     </m:sSub>
@@ -21928,13 +21808,7 @@
                           <w:rPr>
                             <w:rFonts w:ascii="Cambria Math" w:eastAsiaTheme="minorEastAsia" w:hAnsi="Cambria Math"/>
                           </w:rPr>
-                          <m:t>i+1,</m:t>
-                        </m:r>
-                        <m:r>
-                          <w:rPr>
-                            <w:rFonts w:ascii="Cambria Math" w:eastAsiaTheme="minorEastAsia" w:hAnsi="Cambria Math"/>
-                          </w:rPr>
-                          <m:t>1</m:t>
+                          <m:t>i+1,1</m:t>
                         </m:r>
                       </m:sub>
                     </m:sSub>
@@ -21948,13 +21822,7 @@
                       <w:rPr>
                         <w:rFonts w:ascii="Cambria Math" w:eastAsiaTheme="minorEastAsia" w:hAnsi="Cambria Math"/>
                       </w:rPr>
-                      <m:t>2</m:t>
-                    </m:r>
-                    <m:r>
-                      <w:rPr>
-                        <w:rFonts w:ascii="Cambria Math" w:eastAsiaTheme="minorEastAsia" w:hAnsi="Cambria Math"/>
-                      </w:rPr>
-                      <m:t>+</m:t>
+                      <m:t>2+</m:t>
                     </m:r>
                     <m:sSub>
                       <m:sSubPr>
@@ -21978,13 +21846,7 @@
                           <w:rPr>
                             <w:rFonts w:ascii="Cambria Math" w:eastAsiaTheme="minorEastAsia" w:hAnsi="Cambria Math"/>
                           </w:rPr>
-                          <m:t>i+1,</m:t>
-                        </m:r>
-                        <m:r>
-                          <w:rPr>
-                            <w:rFonts w:ascii="Cambria Math" w:eastAsiaTheme="minorEastAsia" w:hAnsi="Cambria Math"/>
-                          </w:rPr>
-                          <m:t>2</m:t>
+                          <m:t>i+1,2</m:t>
                         </m:r>
                       </m:sub>
                     </m:sSub>
@@ -21992,19 +21854,7 @@
                       <w:rPr>
                         <w:rFonts w:ascii="Cambria Math" w:eastAsiaTheme="minorEastAsia" w:hAnsi="Cambria Math"/>
                       </w:rPr>
-                      <m:t>d</m:t>
-                    </m:r>
-                    <m:r>
-                      <w:rPr>
-                        <w:rFonts w:ascii="Cambria Math" w:eastAsiaTheme="minorEastAsia" w:hAnsi="Cambria Math"/>
-                      </w:rPr>
-                      <m:t>2</m:t>
-                    </m:r>
-                    <m:r>
-                      <w:rPr>
-                        <w:rFonts w:ascii="Cambria Math" w:eastAsiaTheme="minorEastAsia" w:hAnsi="Cambria Math"/>
-                      </w:rPr>
-                      <m:t>-</m:t>
+                      <m:t>d2-</m:t>
                     </m:r>
                     <m:sSub>
                       <m:sSubPr>
@@ -22028,13 +21878,7 @@
                           <w:rPr>
                             <w:rFonts w:ascii="Cambria Math" w:eastAsiaTheme="minorEastAsia" w:hAnsi="Cambria Math"/>
                           </w:rPr>
-                          <m:t>i+1,</m:t>
-                        </m:r>
-                        <m:r>
-                          <w:rPr>
-                            <w:rFonts w:ascii="Cambria Math" w:eastAsiaTheme="minorEastAsia" w:hAnsi="Cambria Math"/>
-                          </w:rPr>
-                          <m:t>3</m:t>
+                          <m:t>i+1,3</m:t>
                         </m:r>
                       </m:sub>
                     </m:sSub>
@@ -22105,13 +21949,7 @@
                                 <w:rPr>
                                   <w:rFonts w:ascii="Cambria Math" w:eastAsiaTheme="minorEastAsia" w:hAnsi="Cambria Math"/>
                                 </w:rPr>
-                                <m:t>i+1,</m:t>
-                              </m:r>
-                              <m:r>
-                                <w:rPr>
-                                  <w:rFonts w:ascii="Cambria Math" w:eastAsiaTheme="minorEastAsia" w:hAnsi="Cambria Math"/>
-                                </w:rPr>
-                                <m:t>m-</m:t>
+                                <m:t>i+1,m-</m:t>
                               </m:r>
                               <m:r>
                                 <w:rPr>
@@ -22175,13 +22013,7 @@
                                 <w:rPr>
                                   <w:rFonts w:ascii="Cambria Math" w:eastAsiaTheme="minorEastAsia" w:hAnsi="Cambria Math"/>
                                 </w:rPr>
-                                <m:t>i+1,</m:t>
-                              </m:r>
-                              <m:r>
-                                <w:rPr>
-                                  <w:rFonts w:ascii="Cambria Math" w:eastAsiaTheme="minorEastAsia" w:hAnsi="Cambria Math"/>
-                                </w:rPr>
-                                <m:t>m-</m:t>
+                                <m:t>i+1,m-</m:t>
                               </m:r>
                               <m:r>
                                 <w:rPr>
@@ -22245,13 +22077,7 @@
                                 <w:rPr>
                                   <w:rFonts w:ascii="Cambria Math" w:eastAsiaTheme="minorEastAsia" w:hAnsi="Cambria Math"/>
                                 </w:rPr>
-                                <m:t>i+1,</m:t>
-                              </m:r>
-                              <m:r>
-                                <w:rPr>
-                                  <w:rFonts w:ascii="Cambria Math" w:eastAsiaTheme="minorEastAsia" w:hAnsi="Cambria Math"/>
-                                </w:rPr>
-                                <m:t>m-</m:t>
+                                <m:t>i+1,m-</m:t>
                               </m:r>
                               <m:r>
                                 <w:rPr>
@@ -22313,13 +22139,7 @@
                                 <w:rPr>
                                   <w:rFonts w:ascii="Cambria Math" w:eastAsiaTheme="minorEastAsia" w:hAnsi="Cambria Math"/>
                                 </w:rPr>
-                                <m:t>i+1,</m:t>
-                              </m:r>
-                              <m:r>
-                                <w:rPr>
-                                  <w:rFonts w:ascii="Cambria Math" w:eastAsiaTheme="minorEastAsia" w:hAnsi="Cambria Math"/>
-                                </w:rPr>
-                                <m:t>m-</m:t>
+                                <m:t>i+1,m-</m:t>
                               </m:r>
                               <m:r>
                                 <w:rPr>
@@ -22351,13 +22171,7 @@
                                 <w:rPr>
                                   <w:rFonts w:ascii="Cambria Math" w:eastAsiaTheme="minorEastAsia" w:hAnsi="Cambria Math"/>
                                 </w:rPr>
-                                <m:t>m-</m:t>
-                              </m:r>
-                              <m:r>
-                                <w:rPr>
-                                  <w:rFonts w:ascii="Cambria Math" w:eastAsiaTheme="minorEastAsia" w:hAnsi="Cambria Math"/>
-                                </w:rPr>
-                                <m:t>1</m:t>
+                                <m:t>m-1</m:t>
                               </m:r>
                             </m:sub>
                           </m:sSub>
@@ -22389,13 +22203,7 @@
                                 <w:rPr>
                                   <w:rFonts w:ascii="Cambria Math" w:eastAsiaTheme="minorEastAsia" w:hAnsi="Cambria Math"/>
                                 </w:rPr>
-                                <m:t>i+1,</m:t>
-                              </m:r>
-                              <m:r>
-                                <w:rPr>
-                                  <w:rFonts w:ascii="Cambria Math" w:eastAsiaTheme="minorEastAsia" w:hAnsi="Cambria Math"/>
-                                </w:rPr>
-                                <m:t>m-</m:t>
+                                <m:t>i+1,m-</m:t>
                               </m:r>
                               <m:r>
                                 <w:rPr>
@@ -22427,13 +22235,7 @@
                                 <w:rPr>
                                   <w:rFonts w:ascii="Cambria Math" w:eastAsiaTheme="minorEastAsia" w:hAnsi="Cambria Math"/>
                                 </w:rPr>
-                                <m:t>m-</m:t>
-                              </m:r>
-                              <m:r>
-                                <w:rPr>
-                                  <w:rFonts w:ascii="Cambria Math" w:eastAsiaTheme="minorEastAsia" w:hAnsi="Cambria Math"/>
-                                </w:rPr>
-                                <m:t>1</m:t>
+                                <m:t>m-1</m:t>
                               </m:r>
                             </m:sub>
                           </m:sSub>
@@ -22465,13 +22267,7 @@
                                 <w:rPr>
                                   <w:rFonts w:ascii="Cambria Math" w:eastAsiaTheme="minorEastAsia" w:hAnsi="Cambria Math"/>
                                 </w:rPr>
-                                <m:t>i+1,</m:t>
-                              </m:r>
-                              <m:r>
-                                <w:rPr>
-                                  <w:rFonts w:ascii="Cambria Math" w:eastAsiaTheme="minorEastAsia" w:hAnsi="Cambria Math"/>
-                                </w:rPr>
-                                <m:t>m</m:t>
+                                <m:t>i+1,m</m:t>
                               </m:r>
                             </m:sub>
                           </m:sSub>
@@ -22497,13 +22293,7 @@
                                 <w:rPr>
                                   <w:rFonts w:ascii="Cambria Math" w:eastAsiaTheme="minorEastAsia" w:hAnsi="Cambria Math"/>
                                 </w:rPr>
-                                <m:t>m-</m:t>
-                              </m:r>
-                              <m:r>
-                                <w:rPr>
-                                  <w:rFonts w:ascii="Cambria Math" w:eastAsiaTheme="minorEastAsia" w:hAnsi="Cambria Math"/>
-                                </w:rPr>
-                                <m:t>1</m:t>
+                                <m:t>m-1</m:t>
                               </m:r>
                             </m:sub>
                           </m:sSub>
@@ -22742,6 +22532,9 @@
       <w:pPr>
         <w:ind w:left="360"/>
         <w:jc w:val="center"/>
+        <w:rPr>
+          <w:rFonts w:eastAsiaTheme="minorEastAsia"/>
+        </w:rPr>
       </w:pPr>
       <m:oMathPara>
         <m:oMath>
@@ -23364,13 +23157,7 @@
                       <w:rPr>
                         <w:rFonts w:ascii="Cambria Math" w:eastAsiaTheme="minorEastAsia" w:hAnsi="Cambria Math"/>
                       </w:rPr>
-                      <m:t>d</m:t>
-                    </m:r>
-                    <m:r>
-                      <w:rPr>
-                        <w:rFonts w:ascii="Cambria Math" w:eastAsiaTheme="minorEastAsia" w:hAnsi="Cambria Math"/>
-                      </w:rPr>
-                      <m:t>1</m:t>
+                      <m:t>d1</m:t>
                     </m:r>
                   </m:e>
                   <m:e>
@@ -23384,13 +23171,7 @@
                       <w:rPr>
                         <w:rFonts w:ascii="Cambria Math" w:eastAsiaTheme="minorEastAsia" w:hAnsi="Cambria Math"/>
                       </w:rPr>
-                      <m:t>a</m:t>
-                    </m:r>
-                    <m:r>
-                      <w:rPr>
-                        <w:rFonts w:ascii="Cambria Math" w:eastAsiaTheme="minorEastAsia" w:hAnsi="Cambria Math"/>
-                      </w:rPr>
-                      <m:t>1</m:t>
+                      <m:t>a1</m:t>
                     </m:r>
                   </m:e>
                   <m:e>
@@ -23444,13 +23225,7 @@
                       <w:rPr>
                         <w:rFonts w:ascii="Cambria Math" w:eastAsiaTheme="minorEastAsia" w:hAnsi="Cambria Math"/>
                       </w:rPr>
-                      <m:t>c</m:t>
-                    </m:r>
-                    <m:r>
-                      <w:rPr>
-                        <w:rFonts w:ascii="Cambria Math" w:eastAsiaTheme="minorEastAsia" w:hAnsi="Cambria Math"/>
-                      </w:rPr>
-                      <m:t>2</m:t>
+                      <m:t>c2</m:t>
                     </m:r>
                   </m:e>
                   <m:e>
@@ -23458,13 +23233,7 @@
                       <w:rPr>
                         <w:rFonts w:ascii="Cambria Math" w:eastAsiaTheme="minorEastAsia" w:hAnsi="Cambria Math"/>
                       </w:rPr>
-                      <m:t>d</m:t>
-                    </m:r>
-                    <m:r>
-                      <w:rPr>
-                        <w:rFonts w:ascii="Cambria Math" w:eastAsiaTheme="minorEastAsia" w:hAnsi="Cambria Math"/>
-                      </w:rPr>
-                      <m:t>2</m:t>
+                      <m:t>d2</m:t>
                     </m:r>
                   </m:e>
                   <m:e>
@@ -23844,19 +23613,7 @@
                           <w:rPr>
                             <w:rFonts w:ascii="Cambria Math" w:eastAsiaTheme="minorEastAsia" w:hAnsi="Cambria Math"/>
                           </w:rPr>
-                          <m:t>i</m:t>
-                        </m:r>
-                        <m:r>
-                          <w:rPr>
-                            <w:rFonts w:ascii="Cambria Math" w:eastAsiaTheme="minorEastAsia" w:hAnsi="Cambria Math"/>
-                          </w:rPr>
-                          <m:t>+1</m:t>
-                        </m:r>
-                        <m:r>
-                          <w:rPr>
-                            <w:rFonts w:ascii="Cambria Math" w:eastAsiaTheme="minorEastAsia" w:hAnsi="Cambria Math"/>
-                          </w:rPr>
-                          <m:t>,1</m:t>
+                          <m:t>i+1,1</m:t>
                         </m:r>
                       </m:sub>
                     </m:sSub>
@@ -23886,19 +23643,7 @@
                           <w:rPr>
                             <w:rFonts w:ascii="Cambria Math" w:eastAsiaTheme="minorEastAsia" w:hAnsi="Cambria Math"/>
                           </w:rPr>
-                          <m:t>i</m:t>
-                        </m:r>
-                        <m:r>
-                          <w:rPr>
-                            <w:rFonts w:ascii="Cambria Math" w:eastAsiaTheme="minorEastAsia" w:hAnsi="Cambria Math"/>
-                          </w:rPr>
-                          <m:t>+1</m:t>
-                        </m:r>
-                        <m:r>
-                          <w:rPr>
-                            <w:rFonts w:ascii="Cambria Math" w:eastAsiaTheme="minorEastAsia" w:hAnsi="Cambria Math"/>
-                          </w:rPr>
-                          <m:t>,2</m:t>
+                          <m:t>i+1,2</m:t>
                         </m:r>
                       </m:sub>
                     </m:sSub>
@@ -23967,19 +23712,7 @@
                                 <w:rPr>
                                   <w:rFonts w:ascii="Cambria Math" w:eastAsiaTheme="minorEastAsia" w:hAnsi="Cambria Math"/>
                                 </w:rPr>
-                                <m:t>i</m:t>
-                              </m:r>
-                              <m:r>
-                                <w:rPr>
-                                  <w:rFonts w:ascii="Cambria Math" w:eastAsiaTheme="minorEastAsia" w:hAnsi="Cambria Math"/>
-                                </w:rPr>
-                                <m:t>+1</m:t>
-                              </m:r>
-                              <m:r>
-                                <w:rPr>
-                                  <w:rFonts w:ascii="Cambria Math" w:eastAsiaTheme="minorEastAsia" w:hAnsi="Cambria Math"/>
-                                </w:rPr>
-                                <m:t>,M-1</m:t>
+                                <m:t>i+1,M-1</m:t>
                               </m:r>
                             </m:sub>
                           </m:sSub>
@@ -24056,25 +23789,7 @@
                           <w:rPr>
                             <w:rFonts w:ascii="Cambria Math" w:eastAsiaTheme="minorEastAsia" w:hAnsi="Cambria Math"/>
                           </w:rPr>
-                          <m:t>i</m:t>
-                        </m:r>
-                        <m:r>
-                          <w:rPr>
-                            <w:rFonts w:ascii="Cambria Math" w:eastAsiaTheme="minorEastAsia" w:hAnsi="Cambria Math"/>
-                          </w:rPr>
-                          <m:t>+1</m:t>
-                        </m:r>
-                        <m:r>
-                          <w:rPr>
-                            <w:rFonts w:ascii="Cambria Math" w:eastAsiaTheme="minorEastAsia" w:hAnsi="Cambria Math"/>
-                          </w:rPr>
-                          <m:t>,</m:t>
-                        </m:r>
-                        <m:r>
-                          <w:rPr>
-                            <w:rFonts w:ascii="Cambria Math" w:eastAsiaTheme="minorEastAsia" w:hAnsi="Cambria Math"/>
-                          </w:rPr>
-                          <m:t>0</m:t>
+                          <m:t>i+1,0</m:t>
                         </m:r>
                       </m:sub>
                     </m:sSub>
@@ -24203,8 +23918,6 @@
               </m:m>
             </m:e>
           </m:d>
-          <w:bookmarkStart w:id="0" w:name="_GoBack"/>
-          <w:bookmarkEnd w:id="0"/>
           <m:r>
             <w:rPr>
               <w:rFonts w:ascii="Cambria Math" w:eastAsiaTheme="minorEastAsia" w:hAnsi="Cambria Math"/>
@@ -24389,6 +24102,2074 @@
           </m:d>
         </m:oMath>
       </m:oMathPara>
+    </w:p>
+    <w:p>
+      <w:pPr>
+        <w:ind w:left="360"/>
+        <w:jc w:val="center"/>
+      </w:pPr>
+    </w:p>
+    <w:p>
+      <w:pPr>
+        <w:ind w:left="360"/>
+        <w:jc w:val="center"/>
+      </w:pPr>
+    </w:p>
+    <w:p>
+      <w:pPr>
+        <w:ind w:left="360"/>
+        <w:jc w:val="center"/>
+      </w:pPr>
+    </w:p>
+    <w:p>
+      <w:pPr>
+        <w:ind w:left="360"/>
+        <w:jc w:val="center"/>
+      </w:pPr>
+    </w:p>
+    <w:p>
+      <w:pPr>
+        <w:ind w:left="360"/>
+        <w:jc w:val="center"/>
+      </w:pPr>
+      <w:r>
+        <w:lastRenderedPageBreak/>
+        <w:t>Change of Variables</w:t>
+      </w:r>
+    </w:p>
+    <w:p>
+      <w:pPr>
+        <w:pStyle w:val="ListParagraph"/>
+      </w:pPr>
+      <w:r>
+        <w:t>We have Black Scholes PDE:</w:t>
+      </w:r>
+    </w:p>
+    <w:p>
+      <w:pPr>
+        <w:pStyle w:val="ListParagraph"/>
+        <w:rPr>
+          <w:rFonts w:eastAsiaTheme="minorEastAsia"/>
+        </w:rPr>
+      </w:pPr>
+      <m:oMathPara>
+        <m:oMath>
+          <m:f>
+            <m:fPr>
+              <m:ctrlPr>
+                <w:rPr>
+                  <w:rFonts w:ascii="Cambria Math" w:hAnsi="Cambria Math"/>
+                  <w:i/>
+                </w:rPr>
+              </m:ctrlPr>
+            </m:fPr>
+            <m:num>
+              <m:r>
+                <w:rPr>
+                  <w:rFonts w:ascii="Cambria Math" w:hAnsi="Cambria Math"/>
+                </w:rPr>
+                <m:t>∂V</m:t>
+              </m:r>
+            </m:num>
+            <m:den>
+              <m:r>
+                <w:rPr>
+                  <w:rFonts w:ascii="Cambria Math" w:hAnsi="Cambria Math"/>
+                </w:rPr>
+                <m:t>∂S</m:t>
+              </m:r>
+            </m:den>
+          </m:f>
+          <m:r>
+            <w:rPr>
+              <w:rFonts w:ascii="Cambria Math" w:hAnsi="Cambria Math"/>
+            </w:rPr>
+            <m:t>rS+</m:t>
+          </m:r>
+          <m:f>
+            <m:fPr>
+              <m:ctrlPr>
+                <w:rPr>
+                  <w:rFonts w:ascii="Cambria Math" w:hAnsi="Cambria Math"/>
+                  <w:i/>
+                </w:rPr>
+              </m:ctrlPr>
+            </m:fPr>
+            <m:num>
+              <m:r>
+                <w:rPr>
+                  <w:rFonts w:ascii="Cambria Math" w:hAnsi="Cambria Math"/>
+                </w:rPr>
+                <m:t>1</m:t>
+              </m:r>
+            </m:num>
+            <m:den>
+              <m:r>
+                <w:rPr>
+                  <w:rFonts w:ascii="Cambria Math" w:hAnsi="Cambria Math"/>
+                </w:rPr>
+                <m:t>2</m:t>
+              </m:r>
+            </m:den>
+          </m:f>
+          <m:f>
+            <m:fPr>
+              <m:ctrlPr>
+                <w:rPr>
+                  <w:rFonts w:ascii="Cambria Math" w:hAnsi="Cambria Math"/>
+                  <w:i/>
+                </w:rPr>
+              </m:ctrlPr>
+            </m:fPr>
+            <m:num>
+              <m:sSup>
+                <m:sSupPr>
+                  <m:ctrlPr>
+                    <w:rPr>
+                      <w:rFonts w:ascii="Cambria Math" w:hAnsi="Cambria Math"/>
+                      <w:i/>
+                    </w:rPr>
+                  </m:ctrlPr>
+                </m:sSupPr>
+                <m:e>
+                  <m:r>
+                    <w:rPr>
+                      <w:rFonts w:ascii="Cambria Math" w:hAnsi="Cambria Math"/>
+                    </w:rPr>
+                    <m:t>∂</m:t>
+                  </m:r>
+                </m:e>
+                <m:sup>
+                  <m:r>
+                    <w:rPr>
+                      <w:rFonts w:ascii="Cambria Math" w:hAnsi="Cambria Math"/>
+                    </w:rPr>
+                    <m:t>2</m:t>
+                  </m:r>
+                </m:sup>
+              </m:sSup>
+              <m:r>
+                <w:rPr>
+                  <w:rFonts w:ascii="Cambria Math" w:hAnsi="Cambria Math"/>
+                </w:rPr>
+                <m:t>V</m:t>
+              </m:r>
+            </m:num>
+            <m:den>
+              <m:r>
+                <w:rPr>
+                  <w:rFonts w:ascii="Cambria Math" w:hAnsi="Cambria Math"/>
+                </w:rPr>
+                <m:t>∂</m:t>
+              </m:r>
+              <m:sSup>
+                <m:sSupPr>
+                  <m:ctrlPr>
+                    <w:rPr>
+                      <w:rFonts w:ascii="Cambria Math" w:hAnsi="Cambria Math"/>
+                      <w:i/>
+                    </w:rPr>
+                  </m:ctrlPr>
+                </m:sSupPr>
+                <m:e>
+                  <m:r>
+                    <w:rPr>
+                      <w:rFonts w:ascii="Cambria Math" w:hAnsi="Cambria Math"/>
+                    </w:rPr>
+                    <m:t>S</m:t>
+                  </m:r>
+                </m:e>
+                <m:sup>
+                  <m:r>
+                    <w:rPr>
+                      <w:rFonts w:ascii="Cambria Math" w:hAnsi="Cambria Math"/>
+                    </w:rPr>
+                    <m:t>2</m:t>
+                  </m:r>
+                </m:sup>
+              </m:sSup>
+            </m:den>
+          </m:f>
+          <m:sSup>
+            <m:sSupPr>
+              <m:ctrlPr>
+                <w:rPr>
+                  <w:rFonts w:ascii="Cambria Math" w:hAnsi="Cambria Math"/>
+                  <w:i/>
+                </w:rPr>
+              </m:ctrlPr>
+            </m:sSupPr>
+            <m:e>
+              <m:r>
+                <w:rPr>
+                  <w:rFonts w:ascii="Cambria Math" w:hAnsi="Cambria Math"/>
+                </w:rPr>
+                <m:t>σ</m:t>
+              </m:r>
+            </m:e>
+            <m:sup>
+              <m:r>
+                <w:rPr>
+                  <w:rFonts w:ascii="Cambria Math" w:hAnsi="Cambria Math"/>
+                </w:rPr>
+                <m:t>2</m:t>
+              </m:r>
+            </m:sup>
+          </m:sSup>
+          <m:sSup>
+            <m:sSupPr>
+              <m:ctrlPr>
+                <w:rPr>
+                  <w:rFonts w:ascii="Cambria Math" w:hAnsi="Cambria Math"/>
+                  <w:i/>
+                </w:rPr>
+              </m:ctrlPr>
+            </m:sSupPr>
+            <m:e>
+              <m:r>
+                <w:rPr>
+                  <w:rFonts w:ascii="Cambria Math" w:hAnsi="Cambria Math"/>
+                </w:rPr>
+                <m:t>S</m:t>
+              </m:r>
+            </m:e>
+            <m:sup>
+              <m:r>
+                <w:rPr>
+                  <w:rFonts w:ascii="Cambria Math" w:hAnsi="Cambria Math"/>
+                </w:rPr>
+                <m:t>2</m:t>
+              </m:r>
+            </m:sup>
+          </m:sSup>
+          <m:r>
+            <w:rPr>
+              <w:rFonts w:ascii="Cambria Math" w:hAnsi="Cambria Math"/>
+            </w:rPr>
+            <m:t>+</m:t>
+          </m:r>
+          <m:f>
+            <m:fPr>
+              <m:ctrlPr>
+                <w:rPr>
+                  <w:rFonts w:ascii="Cambria Math" w:hAnsi="Cambria Math"/>
+                  <w:i/>
+                </w:rPr>
+              </m:ctrlPr>
+            </m:fPr>
+            <m:num>
+              <m:r>
+                <w:rPr>
+                  <w:rFonts w:ascii="Cambria Math" w:hAnsi="Cambria Math"/>
+                </w:rPr>
+                <m:t>∂V</m:t>
+              </m:r>
+            </m:num>
+            <m:den>
+              <m:r>
+                <w:rPr>
+                  <w:rFonts w:ascii="Cambria Math" w:hAnsi="Cambria Math"/>
+                </w:rPr>
+                <m:t>∂t</m:t>
+              </m:r>
+            </m:den>
+          </m:f>
+          <m:r>
+            <w:rPr>
+              <w:rFonts w:ascii="Cambria Math" w:hAnsi="Cambria Math"/>
+            </w:rPr>
+            <m:t>-rV=0</m:t>
+          </m:r>
+        </m:oMath>
+      </m:oMathPara>
+    </w:p>
+    <w:p>
+      <w:pPr>
+        <w:ind w:left="360"/>
+      </w:pPr>
+      <w:r>
+        <w:t>We want to run it in log terms:</w:t>
+      </w:r>
+    </w:p>
+    <w:p>
+      <w:pPr>
+        <w:ind w:left="360"/>
+        <w:jc w:val="center"/>
+        <w:rPr>
+          <w:rFonts w:eastAsiaTheme="minorEastAsia"/>
+        </w:rPr>
+      </w:pPr>
+      <m:oMathPara>
+        <m:oMath>
+          <m:r>
+            <w:rPr>
+              <w:rFonts w:ascii="Cambria Math" w:hAnsi="Cambria Math"/>
+            </w:rPr>
+            <m:t>x=lnS</m:t>
+          </m:r>
+        </m:oMath>
+      </m:oMathPara>
+    </w:p>
+    <w:p>
+      <w:pPr>
+        <w:ind w:left="360"/>
+        <w:rPr>
+          <w:rFonts w:eastAsiaTheme="minorEastAsia"/>
+        </w:rPr>
+      </w:pPr>
+      <w:r>
+        <w:rPr>
+          <w:rFonts w:eastAsiaTheme="minorEastAsia"/>
+        </w:rPr>
+        <w:t>Then we have, by the chain rule:</w:t>
+      </w:r>
+      <w:bookmarkStart w:id="0" w:name="_GoBack"/>
+      <w:bookmarkEnd w:id="0"/>
+    </w:p>
+    <w:p>
+      <w:pPr>
+        <w:ind w:left="360"/>
+        <w:jc w:val="center"/>
+        <w:rPr>
+          <w:rFonts w:eastAsiaTheme="minorEastAsia"/>
+        </w:rPr>
+      </w:pPr>
+      <m:oMathPara>
+        <m:oMath>
+          <m:f>
+            <m:fPr>
+              <m:ctrlPr>
+                <w:rPr>
+                  <w:rFonts w:ascii="Cambria Math" w:hAnsi="Cambria Math"/>
+                  <w:i/>
+                </w:rPr>
+              </m:ctrlPr>
+            </m:fPr>
+            <m:num>
+              <m:r>
+                <w:rPr>
+                  <w:rFonts w:ascii="Cambria Math" w:hAnsi="Cambria Math"/>
+                </w:rPr>
+                <m:t>∂V</m:t>
+              </m:r>
+            </m:num>
+            <m:den>
+              <m:r>
+                <w:rPr>
+                  <w:rFonts w:ascii="Cambria Math" w:hAnsi="Cambria Math"/>
+                </w:rPr>
+                <m:t>∂S</m:t>
+              </m:r>
+            </m:den>
+          </m:f>
+          <m:r>
+            <w:rPr>
+              <w:rFonts w:ascii="Cambria Math" w:hAnsi="Cambria Math"/>
+            </w:rPr>
+            <m:t>=</m:t>
+          </m:r>
+          <m:f>
+            <m:fPr>
+              <m:ctrlPr>
+                <w:rPr>
+                  <w:rFonts w:ascii="Cambria Math" w:hAnsi="Cambria Math"/>
+                  <w:i/>
+                </w:rPr>
+              </m:ctrlPr>
+            </m:fPr>
+            <m:num>
+              <m:r>
+                <w:rPr>
+                  <w:rFonts w:ascii="Cambria Math" w:hAnsi="Cambria Math"/>
+                </w:rPr>
+                <m:t>∂V</m:t>
+              </m:r>
+            </m:num>
+            <m:den>
+              <m:r>
+                <w:rPr>
+                  <w:rFonts w:ascii="Cambria Math" w:hAnsi="Cambria Math"/>
+                </w:rPr>
+                <m:t>∂x</m:t>
+              </m:r>
+            </m:den>
+          </m:f>
+          <m:f>
+            <m:fPr>
+              <m:ctrlPr>
+                <w:rPr>
+                  <w:rFonts w:ascii="Cambria Math" w:hAnsi="Cambria Math"/>
+                  <w:i/>
+                </w:rPr>
+              </m:ctrlPr>
+            </m:fPr>
+            <m:num>
+              <m:r>
+                <w:rPr>
+                  <w:rFonts w:ascii="Cambria Math" w:hAnsi="Cambria Math"/>
+                </w:rPr>
+                <m:t>∂x</m:t>
+              </m:r>
+            </m:num>
+            <m:den>
+              <m:r>
+                <w:rPr>
+                  <w:rFonts w:ascii="Cambria Math" w:hAnsi="Cambria Math"/>
+                </w:rPr>
+                <m:t>∂S</m:t>
+              </m:r>
+            </m:den>
+          </m:f>
+          <m:r>
+            <w:rPr>
+              <w:rFonts w:ascii="Cambria Math" w:hAnsi="Cambria Math"/>
+            </w:rPr>
+            <m:t>=</m:t>
+          </m:r>
+          <m:f>
+            <m:fPr>
+              <m:ctrlPr>
+                <w:rPr>
+                  <w:rFonts w:ascii="Cambria Math" w:hAnsi="Cambria Math"/>
+                  <w:i/>
+                </w:rPr>
+              </m:ctrlPr>
+            </m:fPr>
+            <m:num>
+              <m:r>
+                <w:rPr>
+                  <w:rFonts w:ascii="Cambria Math" w:hAnsi="Cambria Math"/>
+                </w:rPr>
+                <m:t>∂V</m:t>
+              </m:r>
+            </m:num>
+            <m:den>
+              <m:r>
+                <w:rPr>
+                  <w:rFonts w:ascii="Cambria Math" w:hAnsi="Cambria Math"/>
+                </w:rPr>
+                <m:t>∂x</m:t>
+              </m:r>
+            </m:den>
+          </m:f>
+          <m:f>
+            <m:fPr>
+              <m:ctrlPr>
+                <w:rPr>
+                  <w:rFonts w:ascii="Cambria Math" w:hAnsi="Cambria Math"/>
+                  <w:i/>
+                </w:rPr>
+              </m:ctrlPr>
+            </m:fPr>
+            <m:num>
+              <m:r>
+                <w:rPr>
+                  <w:rFonts w:ascii="Cambria Math" w:hAnsi="Cambria Math"/>
+                </w:rPr>
+                <m:t>1</m:t>
+              </m:r>
+            </m:num>
+            <m:den>
+              <m:r>
+                <w:rPr>
+                  <w:rFonts w:ascii="Cambria Math" w:hAnsi="Cambria Math"/>
+                </w:rPr>
+                <m:t>S</m:t>
+              </m:r>
+            </m:den>
+          </m:f>
+        </m:oMath>
+      </m:oMathPara>
+    </w:p>
+    <w:p>
+      <w:pPr>
+        <w:ind w:left="360"/>
+        <w:jc w:val="center"/>
+        <w:rPr>
+          <w:rFonts w:eastAsiaTheme="minorEastAsia"/>
+        </w:rPr>
+      </w:pPr>
+      <m:oMathPara>
+        <m:oMath>
+          <m:f>
+            <m:fPr>
+              <m:ctrlPr>
+                <w:rPr>
+                  <w:rFonts w:ascii="Cambria Math" w:hAnsi="Cambria Math"/>
+                  <w:i/>
+                </w:rPr>
+              </m:ctrlPr>
+            </m:fPr>
+            <m:num>
+              <m:sSup>
+                <m:sSupPr>
+                  <m:ctrlPr>
+                    <w:rPr>
+                      <w:rFonts w:ascii="Cambria Math" w:hAnsi="Cambria Math"/>
+                      <w:i/>
+                    </w:rPr>
+                  </m:ctrlPr>
+                </m:sSupPr>
+                <m:e>
+                  <m:r>
+                    <w:rPr>
+                      <w:rFonts w:ascii="Cambria Math" w:hAnsi="Cambria Math"/>
+                    </w:rPr>
+                    <m:t>∂</m:t>
+                  </m:r>
+                </m:e>
+                <m:sup>
+                  <m:r>
+                    <w:rPr>
+                      <w:rFonts w:ascii="Cambria Math" w:hAnsi="Cambria Math"/>
+                    </w:rPr>
+                    <m:t>2</m:t>
+                  </m:r>
+                </m:sup>
+              </m:sSup>
+              <m:r>
+                <w:rPr>
+                  <w:rFonts w:ascii="Cambria Math" w:hAnsi="Cambria Math"/>
+                </w:rPr>
+                <m:t>V</m:t>
+              </m:r>
+            </m:num>
+            <m:den>
+              <m:r>
+                <w:rPr>
+                  <w:rFonts w:ascii="Cambria Math" w:hAnsi="Cambria Math"/>
+                </w:rPr>
+                <m:t>∂</m:t>
+              </m:r>
+              <m:sSup>
+                <m:sSupPr>
+                  <m:ctrlPr>
+                    <w:rPr>
+                      <w:rFonts w:ascii="Cambria Math" w:hAnsi="Cambria Math"/>
+                      <w:i/>
+                    </w:rPr>
+                  </m:ctrlPr>
+                </m:sSupPr>
+                <m:e>
+                  <m:r>
+                    <w:rPr>
+                      <w:rFonts w:ascii="Cambria Math" w:hAnsi="Cambria Math"/>
+                    </w:rPr>
+                    <m:t>S</m:t>
+                  </m:r>
+                </m:e>
+                <m:sup>
+                  <m:r>
+                    <w:rPr>
+                      <w:rFonts w:ascii="Cambria Math" w:hAnsi="Cambria Math"/>
+                    </w:rPr>
+                    <m:t>2</m:t>
+                  </m:r>
+                </m:sup>
+              </m:sSup>
+            </m:den>
+          </m:f>
+          <m:r>
+            <w:rPr>
+              <w:rFonts w:ascii="Cambria Math" w:hAnsi="Cambria Math"/>
+            </w:rPr>
+            <m:t>=</m:t>
+          </m:r>
+          <m:f>
+            <m:fPr>
+              <m:ctrlPr>
+                <w:rPr>
+                  <w:rFonts w:ascii="Cambria Math" w:hAnsi="Cambria Math"/>
+                  <w:i/>
+                </w:rPr>
+              </m:ctrlPr>
+            </m:fPr>
+            <m:num>
+              <m:r>
+                <w:rPr>
+                  <w:rFonts w:ascii="Cambria Math" w:hAnsi="Cambria Math"/>
+                </w:rPr>
+                <m:t>∂</m:t>
+              </m:r>
+            </m:num>
+            <m:den>
+              <m:r>
+                <w:rPr>
+                  <w:rFonts w:ascii="Cambria Math" w:hAnsi="Cambria Math"/>
+                </w:rPr>
+                <m:t>∂S</m:t>
+              </m:r>
+            </m:den>
+          </m:f>
+          <m:d>
+            <m:dPr>
+              <m:ctrlPr>
+                <w:rPr>
+                  <w:rFonts w:ascii="Cambria Math" w:hAnsi="Cambria Math"/>
+                  <w:i/>
+                </w:rPr>
+              </m:ctrlPr>
+            </m:dPr>
+            <m:e>
+              <m:f>
+                <m:fPr>
+                  <m:ctrlPr>
+                    <w:rPr>
+                      <w:rFonts w:ascii="Cambria Math" w:hAnsi="Cambria Math"/>
+                      <w:i/>
+                    </w:rPr>
+                  </m:ctrlPr>
+                </m:fPr>
+                <m:num>
+                  <m:r>
+                    <w:rPr>
+                      <w:rFonts w:ascii="Cambria Math" w:hAnsi="Cambria Math"/>
+                    </w:rPr>
+                    <m:t>∂V</m:t>
+                  </m:r>
+                </m:num>
+                <m:den>
+                  <m:r>
+                    <w:rPr>
+                      <w:rFonts w:ascii="Cambria Math" w:hAnsi="Cambria Math"/>
+                    </w:rPr>
+                    <m:t>∂S</m:t>
+                  </m:r>
+                </m:den>
+              </m:f>
+            </m:e>
+          </m:d>
+          <m:r>
+            <w:rPr>
+              <w:rFonts w:ascii="Cambria Math" w:hAnsi="Cambria Math"/>
+            </w:rPr>
+            <m:t>=</m:t>
+          </m:r>
+          <m:f>
+            <m:fPr>
+              <m:ctrlPr>
+                <w:rPr>
+                  <w:rFonts w:ascii="Cambria Math" w:hAnsi="Cambria Math"/>
+                  <w:i/>
+                </w:rPr>
+              </m:ctrlPr>
+            </m:fPr>
+            <m:num>
+              <m:r>
+                <w:rPr>
+                  <w:rFonts w:ascii="Cambria Math" w:hAnsi="Cambria Math"/>
+                </w:rPr>
+                <m:t>∂</m:t>
+              </m:r>
+            </m:num>
+            <m:den>
+              <m:r>
+                <w:rPr>
+                  <w:rFonts w:ascii="Cambria Math" w:hAnsi="Cambria Math"/>
+                </w:rPr>
+                <m:t>∂S</m:t>
+              </m:r>
+            </m:den>
+          </m:f>
+          <m:d>
+            <m:dPr>
+              <m:ctrlPr>
+                <w:rPr>
+                  <w:rFonts w:ascii="Cambria Math" w:hAnsi="Cambria Math"/>
+                  <w:i/>
+                </w:rPr>
+              </m:ctrlPr>
+            </m:dPr>
+            <m:e>
+              <m:f>
+                <m:fPr>
+                  <m:ctrlPr>
+                    <w:rPr>
+                      <w:rFonts w:ascii="Cambria Math" w:hAnsi="Cambria Math"/>
+                      <w:i/>
+                    </w:rPr>
+                  </m:ctrlPr>
+                </m:fPr>
+                <m:num>
+                  <m:r>
+                    <w:rPr>
+                      <w:rFonts w:ascii="Cambria Math" w:hAnsi="Cambria Math"/>
+                    </w:rPr>
+                    <m:t>∂V</m:t>
+                  </m:r>
+                </m:num>
+                <m:den>
+                  <m:r>
+                    <w:rPr>
+                      <w:rFonts w:ascii="Cambria Math" w:hAnsi="Cambria Math"/>
+                    </w:rPr>
+                    <m:t>∂x</m:t>
+                  </m:r>
+                </m:den>
+              </m:f>
+              <m:f>
+                <m:fPr>
+                  <m:ctrlPr>
+                    <w:rPr>
+                      <w:rFonts w:ascii="Cambria Math" w:hAnsi="Cambria Math"/>
+                      <w:i/>
+                    </w:rPr>
+                  </m:ctrlPr>
+                </m:fPr>
+                <m:num>
+                  <m:r>
+                    <w:rPr>
+                      <w:rFonts w:ascii="Cambria Math" w:hAnsi="Cambria Math"/>
+                    </w:rPr>
+                    <m:t>1</m:t>
+                  </m:r>
+                </m:num>
+                <m:den>
+                  <m:r>
+                    <w:rPr>
+                      <w:rFonts w:ascii="Cambria Math" w:hAnsi="Cambria Math"/>
+                    </w:rPr>
+                    <m:t>S</m:t>
+                  </m:r>
+                </m:den>
+              </m:f>
+            </m:e>
+          </m:d>
+          <m:r>
+            <w:rPr>
+              <w:rFonts w:ascii="Cambria Math" w:hAnsi="Cambria Math"/>
+            </w:rPr>
+            <m:t>=-</m:t>
+          </m:r>
+          <m:f>
+            <m:fPr>
+              <m:ctrlPr>
+                <w:rPr>
+                  <w:rFonts w:ascii="Cambria Math" w:hAnsi="Cambria Math"/>
+                  <w:i/>
+                </w:rPr>
+              </m:ctrlPr>
+            </m:fPr>
+            <m:num>
+              <m:r>
+                <w:rPr>
+                  <w:rFonts w:ascii="Cambria Math" w:hAnsi="Cambria Math"/>
+                </w:rPr>
+                <m:t>1</m:t>
+              </m:r>
+            </m:num>
+            <m:den>
+              <m:sSup>
+                <m:sSupPr>
+                  <m:ctrlPr>
+                    <w:rPr>
+                      <w:rFonts w:ascii="Cambria Math" w:hAnsi="Cambria Math"/>
+                      <w:i/>
+                    </w:rPr>
+                  </m:ctrlPr>
+                </m:sSupPr>
+                <m:e>
+                  <m:r>
+                    <w:rPr>
+                      <w:rFonts w:ascii="Cambria Math" w:hAnsi="Cambria Math"/>
+                    </w:rPr>
+                    <m:t>S</m:t>
+                  </m:r>
+                </m:e>
+                <m:sup>
+                  <m:r>
+                    <w:rPr>
+                      <w:rFonts w:ascii="Cambria Math" w:hAnsi="Cambria Math"/>
+                    </w:rPr>
+                    <m:t>2</m:t>
+                  </m:r>
+                </m:sup>
+              </m:sSup>
+            </m:den>
+          </m:f>
+          <m:f>
+            <m:fPr>
+              <m:ctrlPr>
+                <w:rPr>
+                  <w:rFonts w:ascii="Cambria Math" w:hAnsi="Cambria Math"/>
+                  <w:i/>
+                </w:rPr>
+              </m:ctrlPr>
+            </m:fPr>
+            <m:num>
+              <m:r>
+                <w:rPr>
+                  <w:rFonts w:ascii="Cambria Math" w:hAnsi="Cambria Math"/>
+                </w:rPr>
+                <m:t>∂V</m:t>
+              </m:r>
+            </m:num>
+            <m:den>
+              <m:r>
+                <w:rPr>
+                  <w:rFonts w:ascii="Cambria Math" w:hAnsi="Cambria Math"/>
+                </w:rPr>
+                <m:t>∂x</m:t>
+              </m:r>
+            </m:den>
+          </m:f>
+          <m:r>
+            <w:rPr>
+              <w:rFonts w:ascii="Cambria Math" w:hAnsi="Cambria Math"/>
+            </w:rPr>
+            <m:t>+</m:t>
+          </m:r>
+          <m:f>
+            <m:fPr>
+              <m:ctrlPr>
+                <w:rPr>
+                  <w:rFonts w:ascii="Cambria Math" w:hAnsi="Cambria Math"/>
+                  <w:i/>
+                </w:rPr>
+              </m:ctrlPr>
+            </m:fPr>
+            <m:num>
+              <m:r>
+                <w:rPr>
+                  <w:rFonts w:ascii="Cambria Math" w:hAnsi="Cambria Math"/>
+                </w:rPr>
+                <m:t>1</m:t>
+              </m:r>
+            </m:num>
+            <m:den>
+              <m:r>
+                <w:rPr>
+                  <w:rFonts w:ascii="Cambria Math" w:hAnsi="Cambria Math"/>
+                </w:rPr>
+                <m:t>S</m:t>
+              </m:r>
+            </m:den>
+          </m:f>
+          <m:f>
+            <m:fPr>
+              <m:ctrlPr>
+                <w:rPr>
+                  <w:rFonts w:ascii="Cambria Math" w:hAnsi="Cambria Math"/>
+                  <w:i/>
+                </w:rPr>
+              </m:ctrlPr>
+            </m:fPr>
+            <m:num>
+              <m:r>
+                <w:rPr>
+                  <w:rFonts w:ascii="Cambria Math" w:hAnsi="Cambria Math"/>
+                </w:rPr>
+                <m:t>∂</m:t>
+              </m:r>
+            </m:num>
+            <m:den>
+              <m:r>
+                <w:rPr>
+                  <w:rFonts w:ascii="Cambria Math" w:hAnsi="Cambria Math"/>
+                </w:rPr>
+                <m:t>∂S</m:t>
+              </m:r>
+            </m:den>
+          </m:f>
+          <m:d>
+            <m:dPr>
+              <m:ctrlPr>
+                <w:rPr>
+                  <w:rFonts w:ascii="Cambria Math" w:hAnsi="Cambria Math"/>
+                  <w:i/>
+                </w:rPr>
+              </m:ctrlPr>
+            </m:dPr>
+            <m:e>
+              <m:f>
+                <m:fPr>
+                  <m:ctrlPr>
+                    <w:rPr>
+                      <w:rFonts w:ascii="Cambria Math" w:hAnsi="Cambria Math"/>
+                      <w:i/>
+                    </w:rPr>
+                  </m:ctrlPr>
+                </m:fPr>
+                <m:num>
+                  <m:r>
+                    <w:rPr>
+                      <w:rFonts w:ascii="Cambria Math" w:hAnsi="Cambria Math"/>
+                    </w:rPr>
+                    <m:t>∂V</m:t>
+                  </m:r>
+                </m:num>
+                <m:den>
+                  <m:r>
+                    <w:rPr>
+                      <w:rFonts w:ascii="Cambria Math" w:hAnsi="Cambria Math"/>
+                    </w:rPr>
+                    <m:t>∂</m:t>
+                  </m:r>
+                  <m:r>
+                    <w:rPr>
+                      <w:rFonts w:ascii="Cambria Math" w:hAnsi="Cambria Math"/>
+                    </w:rPr>
+                    <m:t>x</m:t>
+                  </m:r>
+                </m:den>
+              </m:f>
+            </m:e>
+          </m:d>
+          <m:r>
+            <w:rPr>
+              <w:rFonts w:ascii="Cambria Math" w:hAnsi="Cambria Math"/>
+            </w:rPr>
+            <m:t>=</m:t>
+          </m:r>
+          <m:r>
+            <w:rPr>
+              <w:rFonts w:ascii="Cambria Math" w:hAnsi="Cambria Math"/>
+            </w:rPr>
+            <m:t>-</m:t>
+          </m:r>
+          <m:f>
+            <m:fPr>
+              <m:ctrlPr>
+                <w:rPr>
+                  <w:rFonts w:ascii="Cambria Math" w:hAnsi="Cambria Math"/>
+                  <w:i/>
+                </w:rPr>
+              </m:ctrlPr>
+            </m:fPr>
+            <m:num>
+              <m:r>
+                <w:rPr>
+                  <w:rFonts w:ascii="Cambria Math" w:hAnsi="Cambria Math"/>
+                </w:rPr>
+                <m:t>1</m:t>
+              </m:r>
+            </m:num>
+            <m:den>
+              <m:sSup>
+                <m:sSupPr>
+                  <m:ctrlPr>
+                    <w:rPr>
+                      <w:rFonts w:ascii="Cambria Math" w:hAnsi="Cambria Math"/>
+                      <w:i/>
+                    </w:rPr>
+                  </m:ctrlPr>
+                </m:sSupPr>
+                <m:e>
+                  <m:r>
+                    <w:rPr>
+                      <w:rFonts w:ascii="Cambria Math" w:hAnsi="Cambria Math"/>
+                    </w:rPr>
+                    <m:t>S</m:t>
+                  </m:r>
+                </m:e>
+                <m:sup>
+                  <m:r>
+                    <w:rPr>
+                      <w:rFonts w:ascii="Cambria Math" w:hAnsi="Cambria Math"/>
+                    </w:rPr>
+                    <m:t>2</m:t>
+                  </m:r>
+                </m:sup>
+              </m:sSup>
+            </m:den>
+          </m:f>
+          <m:f>
+            <m:fPr>
+              <m:ctrlPr>
+                <w:rPr>
+                  <w:rFonts w:ascii="Cambria Math" w:hAnsi="Cambria Math"/>
+                  <w:i/>
+                </w:rPr>
+              </m:ctrlPr>
+            </m:fPr>
+            <m:num>
+              <m:r>
+                <w:rPr>
+                  <w:rFonts w:ascii="Cambria Math" w:hAnsi="Cambria Math"/>
+                </w:rPr>
+                <m:t>∂V</m:t>
+              </m:r>
+            </m:num>
+            <m:den>
+              <m:r>
+                <w:rPr>
+                  <w:rFonts w:ascii="Cambria Math" w:hAnsi="Cambria Math"/>
+                </w:rPr>
+                <m:t>∂x</m:t>
+              </m:r>
+            </m:den>
+          </m:f>
+          <m:r>
+            <w:rPr>
+              <w:rFonts w:ascii="Cambria Math" w:hAnsi="Cambria Math"/>
+            </w:rPr>
+            <m:t>+</m:t>
+          </m:r>
+          <m:f>
+            <m:fPr>
+              <m:ctrlPr>
+                <w:rPr>
+                  <w:rFonts w:ascii="Cambria Math" w:hAnsi="Cambria Math"/>
+                  <w:i/>
+                </w:rPr>
+              </m:ctrlPr>
+            </m:fPr>
+            <m:num>
+              <m:r>
+                <w:rPr>
+                  <w:rFonts w:ascii="Cambria Math" w:hAnsi="Cambria Math"/>
+                </w:rPr>
+                <m:t>1</m:t>
+              </m:r>
+            </m:num>
+            <m:den>
+              <m:r>
+                <w:rPr>
+                  <w:rFonts w:ascii="Cambria Math" w:hAnsi="Cambria Math"/>
+                </w:rPr>
+                <m:t>S</m:t>
+              </m:r>
+            </m:den>
+          </m:f>
+          <m:f>
+            <m:fPr>
+              <m:ctrlPr>
+                <w:rPr>
+                  <w:rFonts w:ascii="Cambria Math" w:hAnsi="Cambria Math"/>
+                  <w:i/>
+                </w:rPr>
+              </m:ctrlPr>
+            </m:fPr>
+            <m:num>
+              <m:sSup>
+                <m:sSupPr>
+                  <m:ctrlPr>
+                    <w:rPr>
+                      <w:rFonts w:ascii="Cambria Math" w:hAnsi="Cambria Math"/>
+                      <w:i/>
+                    </w:rPr>
+                  </m:ctrlPr>
+                </m:sSupPr>
+                <m:e>
+                  <m:r>
+                    <w:rPr>
+                      <w:rFonts w:ascii="Cambria Math" w:hAnsi="Cambria Math"/>
+                    </w:rPr>
+                    <m:t>∂</m:t>
+                  </m:r>
+                </m:e>
+                <m:sup>
+                  <m:r>
+                    <w:rPr>
+                      <w:rFonts w:ascii="Cambria Math" w:hAnsi="Cambria Math"/>
+                    </w:rPr>
+                    <m:t>2</m:t>
+                  </m:r>
+                </m:sup>
+              </m:sSup>
+              <m:r>
+                <w:rPr>
+                  <w:rFonts w:ascii="Cambria Math" w:hAnsi="Cambria Math"/>
+                </w:rPr>
+                <m:t>V</m:t>
+              </m:r>
+            </m:num>
+            <m:den>
+              <m:r>
+                <w:rPr>
+                  <w:rFonts w:ascii="Cambria Math" w:hAnsi="Cambria Math"/>
+                </w:rPr>
+                <m:t>∂</m:t>
+              </m:r>
+              <m:sSup>
+                <m:sSupPr>
+                  <m:ctrlPr>
+                    <w:rPr>
+                      <w:rFonts w:ascii="Cambria Math" w:hAnsi="Cambria Math"/>
+                      <w:i/>
+                    </w:rPr>
+                  </m:ctrlPr>
+                </m:sSupPr>
+                <m:e>
+                  <m:r>
+                    <w:rPr>
+                      <w:rFonts w:ascii="Cambria Math" w:hAnsi="Cambria Math"/>
+                    </w:rPr>
+                    <m:t>x</m:t>
+                  </m:r>
+                </m:e>
+                <m:sup>
+                  <m:r>
+                    <w:rPr>
+                      <w:rFonts w:ascii="Cambria Math" w:hAnsi="Cambria Math"/>
+                    </w:rPr>
+                    <m:t>2</m:t>
+                  </m:r>
+                </m:sup>
+              </m:sSup>
+            </m:den>
+          </m:f>
+          <m:f>
+            <m:fPr>
+              <m:ctrlPr>
+                <w:rPr>
+                  <w:rFonts w:ascii="Cambria Math" w:hAnsi="Cambria Math"/>
+                  <w:i/>
+                </w:rPr>
+              </m:ctrlPr>
+            </m:fPr>
+            <m:num>
+              <m:r>
+                <w:rPr>
+                  <w:rFonts w:ascii="Cambria Math" w:hAnsi="Cambria Math"/>
+                </w:rPr>
+                <m:t>∂x</m:t>
+              </m:r>
+            </m:num>
+            <m:den>
+              <m:r>
+                <w:rPr>
+                  <w:rFonts w:ascii="Cambria Math" w:hAnsi="Cambria Math"/>
+                </w:rPr>
+                <m:t>∂S</m:t>
+              </m:r>
+            </m:den>
+          </m:f>
+          <m:r>
+            <w:rPr>
+              <w:rFonts w:ascii="Cambria Math" w:hAnsi="Cambria Math"/>
+            </w:rPr>
+            <m:t>=</m:t>
+          </m:r>
+          <m:r>
+            <w:rPr>
+              <w:rFonts w:ascii="Cambria Math" w:hAnsi="Cambria Math"/>
+            </w:rPr>
+            <m:t>=-</m:t>
+          </m:r>
+          <m:f>
+            <m:fPr>
+              <m:ctrlPr>
+                <w:rPr>
+                  <w:rFonts w:ascii="Cambria Math" w:hAnsi="Cambria Math"/>
+                  <w:i/>
+                </w:rPr>
+              </m:ctrlPr>
+            </m:fPr>
+            <m:num>
+              <m:r>
+                <w:rPr>
+                  <w:rFonts w:ascii="Cambria Math" w:hAnsi="Cambria Math"/>
+                </w:rPr>
+                <m:t>1</m:t>
+              </m:r>
+            </m:num>
+            <m:den>
+              <m:sSup>
+                <m:sSupPr>
+                  <m:ctrlPr>
+                    <w:rPr>
+                      <w:rFonts w:ascii="Cambria Math" w:hAnsi="Cambria Math"/>
+                      <w:i/>
+                    </w:rPr>
+                  </m:ctrlPr>
+                </m:sSupPr>
+                <m:e>
+                  <m:r>
+                    <w:rPr>
+                      <w:rFonts w:ascii="Cambria Math" w:hAnsi="Cambria Math"/>
+                    </w:rPr>
+                    <m:t>S</m:t>
+                  </m:r>
+                </m:e>
+                <m:sup>
+                  <m:r>
+                    <w:rPr>
+                      <w:rFonts w:ascii="Cambria Math" w:hAnsi="Cambria Math"/>
+                    </w:rPr>
+                    <m:t>2</m:t>
+                  </m:r>
+                </m:sup>
+              </m:sSup>
+            </m:den>
+          </m:f>
+          <m:f>
+            <m:fPr>
+              <m:ctrlPr>
+                <w:rPr>
+                  <w:rFonts w:ascii="Cambria Math" w:hAnsi="Cambria Math"/>
+                  <w:i/>
+                </w:rPr>
+              </m:ctrlPr>
+            </m:fPr>
+            <m:num>
+              <m:r>
+                <w:rPr>
+                  <w:rFonts w:ascii="Cambria Math" w:hAnsi="Cambria Math"/>
+                </w:rPr>
+                <m:t>∂V</m:t>
+              </m:r>
+            </m:num>
+            <m:den>
+              <m:r>
+                <w:rPr>
+                  <w:rFonts w:ascii="Cambria Math" w:hAnsi="Cambria Math"/>
+                </w:rPr>
+                <m:t>∂x</m:t>
+              </m:r>
+            </m:den>
+          </m:f>
+          <m:r>
+            <w:rPr>
+              <w:rFonts w:ascii="Cambria Math" w:hAnsi="Cambria Math"/>
+            </w:rPr>
+            <m:t>+</m:t>
+          </m:r>
+          <m:f>
+            <m:fPr>
+              <m:ctrlPr>
+                <w:rPr>
+                  <w:rFonts w:ascii="Cambria Math" w:hAnsi="Cambria Math"/>
+                  <w:i/>
+                </w:rPr>
+              </m:ctrlPr>
+            </m:fPr>
+            <m:num>
+              <m:r>
+                <w:rPr>
+                  <w:rFonts w:ascii="Cambria Math" w:hAnsi="Cambria Math"/>
+                </w:rPr>
+                <m:t>1</m:t>
+              </m:r>
+            </m:num>
+            <m:den>
+              <m:sSup>
+                <m:sSupPr>
+                  <m:ctrlPr>
+                    <w:rPr>
+                      <w:rFonts w:ascii="Cambria Math" w:hAnsi="Cambria Math"/>
+                      <w:i/>
+                    </w:rPr>
+                  </m:ctrlPr>
+                </m:sSupPr>
+                <m:e>
+                  <m:r>
+                    <w:rPr>
+                      <w:rFonts w:ascii="Cambria Math" w:hAnsi="Cambria Math"/>
+                    </w:rPr>
+                    <m:t>S</m:t>
+                  </m:r>
+                </m:e>
+                <m:sup>
+                  <m:r>
+                    <w:rPr>
+                      <w:rFonts w:ascii="Cambria Math" w:hAnsi="Cambria Math"/>
+                    </w:rPr>
+                    <m:t>2</m:t>
+                  </m:r>
+                </m:sup>
+              </m:sSup>
+            </m:den>
+          </m:f>
+          <m:f>
+            <m:fPr>
+              <m:ctrlPr>
+                <w:rPr>
+                  <w:rFonts w:ascii="Cambria Math" w:hAnsi="Cambria Math"/>
+                  <w:i/>
+                </w:rPr>
+              </m:ctrlPr>
+            </m:fPr>
+            <m:num>
+              <m:sSup>
+                <m:sSupPr>
+                  <m:ctrlPr>
+                    <w:rPr>
+                      <w:rFonts w:ascii="Cambria Math" w:hAnsi="Cambria Math"/>
+                      <w:i/>
+                    </w:rPr>
+                  </m:ctrlPr>
+                </m:sSupPr>
+                <m:e>
+                  <m:r>
+                    <w:rPr>
+                      <w:rFonts w:ascii="Cambria Math" w:hAnsi="Cambria Math"/>
+                    </w:rPr>
+                    <m:t>∂</m:t>
+                  </m:r>
+                </m:e>
+                <m:sup>
+                  <m:r>
+                    <w:rPr>
+                      <w:rFonts w:ascii="Cambria Math" w:hAnsi="Cambria Math"/>
+                    </w:rPr>
+                    <m:t>2</m:t>
+                  </m:r>
+                </m:sup>
+              </m:sSup>
+              <m:r>
+                <w:rPr>
+                  <w:rFonts w:ascii="Cambria Math" w:hAnsi="Cambria Math"/>
+                </w:rPr>
+                <m:t>V</m:t>
+              </m:r>
+            </m:num>
+            <m:den>
+              <m:r>
+                <w:rPr>
+                  <w:rFonts w:ascii="Cambria Math" w:hAnsi="Cambria Math"/>
+                </w:rPr>
+                <m:t>∂</m:t>
+              </m:r>
+              <m:sSup>
+                <m:sSupPr>
+                  <m:ctrlPr>
+                    <w:rPr>
+                      <w:rFonts w:ascii="Cambria Math" w:hAnsi="Cambria Math"/>
+                      <w:i/>
+                    </w:rPr>
+                  </m:ctrlPr>
+                </m:sSupPr>
+                <m:e>
+                  <m:r>
+                    <w:rPr>
+                      <w:rFonts w:ascii="Cambria Math" w:hAnsi="Cambria Math"/>
+                    </w:rPr>
+                    <m:t>x</m:t>
+                  </m:r>
+                </m:e>
+                <m:sup>
+                  <m:r>
+                    <w:rPr>
+                      <w:rFonts w:ascii="Cambria Math" w:hAnsi="Cambria Math"/>
+                    </w:rPr>
+                    <m:t>2</m:t>
+                  </m:r>
+                </m:sup>
+              </m:sSup>
+            </m:den>
+          </m:f>
+        </m:oMath>
+      </m:oMathPara>
+    </w:p>
+    <w:p>
+      <w:pPr>
+        <w:ind w:left="360"/>
+      </w:pPr>
+      <w:r>
+        <w:t>Therefore, PDE becomes:</w:t>
+      </w:r>
+    </w:p>
+    <w:p>
+      <w:pPr>
+        <w:pStyle w:val="ListParagraph"/>
+        <w:rPr>
+          <w:rFonts w:eastAsiaTheme="minorEastAsia"/>
+        </w:rPr>
+      </w:pPr>
+      <m:oMathPara>
+        <m:oMath>
+          <m:d>
+            <m:dPr>
+              <m:ctrlPr>
+                <w:rPr>
+                  <w:rFonts w:ascii="Cambria Math" w:hAnsi="Cambria Math"/>
+                  <w:i/>
+                </w:rPr>
+              </m:ctrlPr>
+            </m:dPr>
+            <m:e>
+              <m:f>
+                <m:fPr>
+                  <m:ctrlPr>
+                    <w:rPr>
+                      <w:rFonts w:ascii="Cambria Math" w:hAnsi="Cambria Math"/>
+                      <w:i/>
+                    </w:rPr>
+                  </m:ctrlPr>
+                </m:fPr>
+                <m:num>
+                  <m:r>
+                    <w:rPr>
+                      <w:rFonts w:ascii="Cambria Math" w:hAnsi="Cambria Math"/>
+                    </w:rPr>
+                    <m:t>∂V</m:t>
+                  </m:r>
+                </m:num>
+                <m:den>
+                  <m:r>
+                    <w:rPr>
+                      <w:rFonts w:ascii="Cambria Math" w:hAnsi="Cambria Math"/>
+                    </w:rPr>
+                    <m:t>∂x</m:t>
+                  </m:r>
+                </m:den>
+              </m:f>
+              <m:f>
+                <m:fPr>
+                  <m:ctrlPr>
+                    <w:rPr>
+                      <w:rFonts w:ascii="Cambria Math" w:hAnsi="Cambria Math"/>
+                      <w:i/>
+                    </w:rPr>
+                  </m:ctrlPr>
+                </m:fPr>
+                <m:num>
+                  <m:r>
+                    <w:rPr>
+                      <w:rFonts w:ascii="Cambria Math" w:hAnsi="Cambria Math"/>
+                    </w:rPr>
+                    <m:t>1</m:t>
+                  </m:r>
+                </m:num>
+                <m:den>
+                  <m:r>
+                    <w:rPr>
+                      <w:rFonts w:ascii="Cambria Math" w:hAnsi="Cambria Math"/>
+                    </w:rPr>
+                    <m:t>S</m:t>
+                  </m:r>
+                </m:den>
+              </m:f>
+            </m:e>
+          </m:d>
+          <m:r>
+            <w:rPr>
+              <w:rFonts w:ascii="Cambria Math" w:hAnsi="Cambria Math"/>
+            </w:rPr>
+            <m:t>rS+</m:t>
+          </m:r>
+          <m:f>
+            <m:fPr>
+              <m:ctrlPr>
+                <w:rPr>
+                  <w:rFonts w:ascii="Cambria Math" w:hAnsi="Cambria Math"/>
+                  <w:i/>
+                </w:rPr>
+              </m:ctrlPr>
+            </m:fPr>
+            <m:num>
+              <m:r>
+                <w:rPr>
+                  <w:rFonts w:ascii="Cambria Math" w:hAnsi="Cambria Math"/>
+                </w:rPr>
+                <m:t>1</m:t>
+              </m:r>
+            </m:num>
+            <m:den>
+              <m:r>
+                <w:rPr>
+                  <w:rFonts w:ascii="Cambria Math" w:hAnsi="Cambria Math"/>
+                </w:rPr>
+                <m:t>2</m:t>
+              </m:r>
+            </m:den>
+          </m:f>
+          <m:d>
+            <m:dPr>
+              <m:ctrlPr>
+                <w:rPr>
+                  <w:rFonts w:ascii="Cambria Math" w:hAnsi="Cambria Math"/>
+                  <w:i/>
+                </w:rPr>
+              </m:ctrlPr>
+            </m:dPr>
+            <m:e>
+              <m:r>
+                <w:rPr>
+                  <w:rFonts w:ascii="Cambria Math" w:hAnsi="Cambria Math"/>
+                </w:rPr>
+                <m:t>-</m:t>
+              </m:r>
+              <m:f>
+                <m:fPr>
+                  <m:ctrlPr>
+                    <w:rPr>
+                      <w:rFonts w:ascii="Cambria Math" w:hAnsi="Cambria Math"/>
+                      <w:i/>
+                    </w:rPr>
+                  </m:ctrlPr>
+                </m:fPr>
+                <m:num>
+                  <m:r>
+                    <w:rPr>
+                      <w:rFonts w:ascii="Cambria Math" w:hAnsi="Cambria Math"/>
+                    </w:rPr>
+                    <m:t>1</m:t>
+                  </m:r>
+                </m:num>
+                <m:den>
+                  <m:sSup>
+                    <m:sSupPr>
+                      <m:ctrlPr>
+                        <w:rPr>
+                          <w:rFonts w:ascii="Cambria Math" w:hAnsi="Cambria Math"/>
+                          <w:i/>
+                        </w:rPr>
+                      </m:ctrlPr>
+                    </m:sSupPr>
+                    <m:e>
+                      <m:r>
+                        <w:rPr>
+                          <w:rFonts w:ascii="Cambria Math" w:hAnsi="Cambria Math"/>
+                        </w:rPr>
+                        <m:t>S</m:t>
+                      </m:r>
+                    </m:e>
+                    <m:sup>
+                      <m:r>
+                        <w:rPr>
+                          <w:rFonts w:ascii="Cambria Math" w:hAnsi="Cambria Math"/>
+                        </w:rPr>
+                        <m:t>2</m:t>
+                      </m:r>
+                    </m:sup>
+                  </m:sSup>
+                </m:den>
+              </m:f>
+              <m:f>
+                <m:fPr>
+                  <m:ctrlPr>
+                    <w:rPr>
+                      <w:rFonts w:ascii="Cambria Math" w:hAnsi="Cambria Math"/>
+                      <w:i/>
+                    </w:rPr>
+                  </m:ctrlPr>
+                </m:fPr>
+                <m:num>
+                  <m:r>
+                    <w:rPr>
+                      <w:rFonts w:ascii="Cambria Math" w:hAnsi="Cambria Math"/>
+                    </w:rPr>
+                    <m:t>∂V</m:t>
+                  </m:r>
+                </m:num>
+                <m:den>
+                  <m:r>
+                    <w:rPr>
+                      <w:rFonts w:ascii="Cambria Math" w:hAnsi="Cambria Math"/>
+                    </w:rPr>
+                    <m:t>∂x</m:t>
+                  </m:r>
+                </m:den>
+              </m:f>
+              <m:r>
+                <w:rPr>
+                  <w:rFonts w:ascii="Cambria Math" w:hAnsi="Cambria Math"/>
+                </w:rPr>
+                <m:t>+</m:t>
+              </m:r>
+              <m:f>
+                <m:fPr>
+                  <m:ctrlPr>
+                    <w:rPr>
+                      <w:rFonts w:ascii="Cambria Math" w:hAnsi="Cambria Math"/>
+                      <w:i/>
+                    </w:rPr>
+                  </m:ctrlPr>
+                </m:fPr>
+                <m:num>
+                  <m:r>
+                    <w:rPr>
+                      <w:rFonts w:ascii="Cambria Math" w:hAnsi="Cambria Math"/>
+                    </w:rPr>
+                    <m:t>1</m:t>
+                  </m:r>
+                </m:num>
+                <m:den>
+                  <m:sSup>
+                    <m:sSupPr>
+                      <m:ctrlPr>
+                        <w:rPr>
+                          <w:rFonts w:ascii="Cambria Math" w:hAnsi="Cambria Math"/>
+                          <w:i/>
+                        </w:rPr>
+                      </m:ctrlPr>
+                    </m:sSupPr>
+                    <m:e>
+                      <m:r>
+                        <w:rPr>
+                          <w:rFonts w:ascii="Cambria Math" w:hAnsi="Cambria Math"/>
+                        </w:rPr>
+                        <m:t>S</m:t>
+                      </m:r>
+                    </m:e>
+                    <m:sup>
+                      <m:r>
+                        <w:rPr>
+                          <w:rFonts w:ascii="Cambria Math" w:hAnsi="Cambria Math"/>
+                        </w:rPr>
+                        <m:t>2</m:t>
+                      </m:r>
+                    </m:sup>
+                  </m:sSup>
+                </m:den>
+              </m:f>
+              <m:f>
+                <m:fPr>
+                  <m:ctrlPr>
+                    <w:rPr>
+                      <w:rFonts w:ascii="Cambria Math" w:hAnsi="Cambria Math"/>
+                      <w:i/>
+                    </w:rPr>
+                  </m:ctrlPr>
+                </m:fPr>
+                <m:num>
+                  <m:sSup>
+                    <m:sSupPr>
+                      <m:ctrlPr>
+                        <w:rPr>
+                          <w:rFonts w:ascii="Cambria Math" w:hAnsi="Cambria Math"/>
+                          <w:i/>
+                        </w:rPr>
+                      </m:ctrlPr>
+                    </m:sSupPr>
+                    <m:e>
+                      <m:r>
+                        <w:rPr>
+                          <w:rFonts w:ascii="Cambria Math" w:hAnsi="Cambria Math"/>
+                        </w:rPr>
+                        <m:t>∂</m:t>
+                      </m:r>
+                    </m:e>
+                    <m:sup>
+                      <m:r>
+                        <w:rPr>
+                          <w:rFonts w:ascii="Cambria Math" w:hAnsi="Cambria Math"/>
+                        </w:rPr>
+                        <m:t>2</m:t>
+                      </m:r>
+                    </m:sup>
+                  </m:sSup>
+                  <m:r>
+                    <w:rPr>
+                      <w:rFonts w:ascii="Cambria Math" w:hAnsi="Cambria Math"/>
+                    </w:rPr>
+                    <m:t>V</m:t>
+                  </m:r>
+                </m:num>
+                <m:den>
+                  <m:r>
+                    <w:rPr>
+                      <w:rFonts w:ascii="Cambria Math" w:hAnsi="Cambria Math"/>
+                    </w:rPr>
+                    <m:t>∂</m:t>
+                  </m:r>
+                  <m:sSup>
+                    <m:sSupPr>
+                      <m:ctrlPr>
+                        <w:rPr>
+                          <w:rFonts w:ascii="Cambria Math" w:hAnsi="Cambria Math"/>
+                          <w:i/>
+                        </w:rPr>
+                      </m:ctrlPr>
+                    </m:sSupPr>
+                    <m:e>
+                      <m:r>
+                        <w:rPr>
+                          <w:rFonts w:ascii="Cambria Math" w:hAnsi="Cambria Math"/>
+                        </w:rPr>
+                        <m:t>x</m:t>
+                      </m:r>
+                    </m:e>
+                    <m:sup>
+                      <m:r>
+                        <w:rPr>
+                          <w:rFonts w:ascii="Cambria Math" w:hAnsi="Cambria Math"/>
+                        </w:rPr>
+                        <m:t>2</m:t>
+                      </m:r>
+                    </m:sup>
+                  </m:sSup>
+                </m:den>
+              </m:f>
+            </m:e>
+          </m:d>
+          <m:sSup>
+            <m:sSupPr>
+              <m:ctrlPr>
+                <w:rPr>
+                  <w:rFonts w:ascii="Cambria Math" w:hAnsi="Cambria Math"/>
+                  <w:i/>
+                </w:rPr>
+              </m:ctrlPr>
+            </m:sSupPr>
+            <m:e>
+              <m:r>
+                <w:rPr>
+                  <w:rFonts w:ascii="Cambria Math" w:hAnsi="Cambria Math"/>
+                </w:rPr>
+                <m:t>σ</m:t>
+              </m:r>
+            </m:e>
+            <m:sup>
+              <m:r>
+                <w:rPr>
+                  <w:rFonts w:ascii="Cambria Math" w:hAnsi="Cambria Math"/>
+                </w:rPr>
+                <m:t>2</m:t>
+              </m:r>
+            </m:sup>
+          </m:sSup>
+          <m:sSup>
+            <m:sSupPr>
+              <m:ctrlPr>
+                <w:rPr>
+                  <w:rFonts w:ascii="Cambria Math" w:hAnsi="Cambria Math"/>
+                  <w:i/>
+                </w:rPr>
+              </m:ctrlPr>
+            </m:sSupPr>
+            <m:e>
+              <m:r>
+                <w:rPr>
+                  <w:rFonts w:ascii="Cambria Math" w:hAnsi="Cambria Math"/>
+                </w:rPr>
+                <m:t>S</m:t>
+              </m:r>
+            </m:e>
+            <m:sup>
+              <m:r>
+                <w:rPr>
+                  <w:rFonts w:ascii="Cambria Math" w:hAnsi="Cambria Math"/>
+                </w:rPr>
+                <m:t>2</m:t>
+              </m:r>
+            </m:sup>
+          </m:sSup>
+          <m:r>
+            <w:rPr>
+              <w:rFonts w:ascii="Cambria Math" w:hAnsi="Cambria Math"/>
+            </w:rPr>
+            <m:t>+</m:t>
+          </m:r>
+          <m:f>
+            <m:fPr>
+              <m:ctrlPr>
+                <w:rPr>
+                  <w:rFonts w:ascii="Cambria Math" w:hAnsi="Cambria Math"/>
+                  <w:i/>
+                </w:rPr>
+              </m:ctrlPr>
+            </m:fPr>
+            <m:num>
+              <m:r>
+                <w:rPr>
+                  <w:rFonts w:ascii="Cambria Math" w:hAnsi="Cambria Math"/>
+                </w:rPr>
+                <m:t>∂V</m:t>
+              </m:r>
+            </m:num>
+            <m:den>
+              <m:r>
+                <w:rPr>
+                  <w:rFonts w:ascii="Cambria Math" w:hAnsi="Cambria Math"/>
+                </w:rPr>
+                <m:t>∂t</m:t>
+              </m:r>
+            </m:den>
+          </m:f>
+          <m:r>
+            <w:rPr>
+              <w:rFonts w:ascii="Cambria Math" w:hAnsi="Cambria Math"/>
+            </w:rPr>
+            <m:t>-rV=0</m:t>
+          </m:r>
+        </m:oMath>
+      </m:oMathPara>
+    </w:p>
+    <w:p>
+      <w:pPr>
+        <w:pStyle w:val="ListParagraph"/>
+        <w:rPr>
+          <w:rFonts w:eastAsiaTheme="minorEastAsia"/>
+        </w:rPr>
+      </w:pPr>
+      <m:oMathPara>
+        <m:oMath>
+          <m:f>
+            <m:fPr>
+              <m:ctrlPr>
+                <w:rPr>
+                  <w:rFonts w:ascii="Cambria Math" w:hAnsi="Cambria Math"/>
+                  <w:i/>
+                </w:rPr>
+              </m:ctrlPr>
+            </m:fPr>
+            <m:num>
+              <m:r>
+                <w:rPr>
+                  <w:rFonts w:ascii="Cambria Math" w:hAnsi="Cambria Math"/>
+                </w:rPr>
+                <m:t>∂V</m:t>
+              </m:r>
+            </m:num>
+            <m:den>
+              <m:r>
+                <w:rPr>
+                  <w:rFonts w:ascii="Cambria Math" w:hAnsi="Cambria Math"/>
+                </w:rPr>
+                <m:t>∂x</m:t>
+              </m:r>
+            </m:den>
+          </m:f>
+          <m:d>
+            <m:dPr>
+              <m:ctrlPr>
+                <w:rPr>
+                  <w:rFonts w:ascii="Cambria Math" w:hAnsi="Cambria Math"/>
+                  <w:i/>
+                </w:rPr>
+              </m:ctrlPr>
+            </m:dPr>
+            <m:e>
+              <m:r>
+                <w:rPr>
+                  <w:rFonts w:ascii="Cambria Math" w:hAnsi="Cambria Math"/>
+                </w:rPr>
+                <m:t>r</m:t>
+              </m:r>
+              <m:r>
+                <w:rPr>
+                  <w:rFonts w:ascii="Cambria Math" w:hAnsi="Cambria Math"/>
+                </w:rPr>
+                <m:t>-</m:t>
+              </m:r>
+              <m:f>
+                <m:fPr>
+                  <m:ctrlPr>
+                    <w:rPr>
+                      <w:rFonts w:ascii="Cambria Math" w:hAnsi="Cambria Math"/>
+                      <w:i/>
+                    </w:rPr>
+                  </m:ctrlPr>
+                </m:fPr>
+                <m:num>
+                  <m:r>
+                    <w:rPr>
+                      <w:rFonts w:ascii="Cambria Math" w:hAnsi="Cambria Math"/>
+                    </w:rPr>
+                    <m:t>1</m:t>
+                  </m:r>
+                </m:num>
+                <m:den>
+                  <m:r>
+                    <w:rPr>
+                      <w:rFonts w:ascii="Cambria Math" w:hAnsi="Cambria Math"/>
+                    </w:rPr>
+                    <m:t>2</m:t>
+                  </m:r>
+                </m:den>
+              </m:f>
+              <m:sSup>
+                <m:sSupPr>
+                  <m:ctrlPr>
+                    <w:rPr>
+                      <w:rFonts w:ascii="Cambria Math" w:hAnsi="Cambria Math"/>
+                      <w:i/>
+                    </w:rPr>
+                  </m:ctrlPr>
+                </m:sSupPr>
+                <m:e>
+                  <m:r>
+                    <w:rPr>
+                      <w:rFonts w:ascii="Cambria Math" w:hAnsi="Cambria Math"/>
+                    </w:rPr>
+                    <m:t>σ</m:t>
+                  </m:r>
+                </m:e>
+                <m:sup>
+                  <m:r>
+                    <w:rPr>
+                      <w:rFonts w:ascii="Cambria Math" w:hAnsi="Cambria Math"/>
+                    </w:rPr>
+                    <m:t>2</m:t>
+                  </m:r>
+                </m:sup>
+              </m:sSup>
+            </m:e>
+          </m:d>
+          <m:r>
+            <w:rPr>
+              <w:rFonts w:ascii="Cambria Math" w:hAnsi="Cambria Math"/>
+            </w:rPr>
+            <m:t>+</m:t>
+          </m:r>
+          <m:f>
+            <m:fPr>
+              <m:ctrlPr>
+                <w:rPr>
+                  <w:rFonts w:ascii="Cambria Math" w:hAnsi="Cambria Math"/>
+                  <w:i/>
+                </w:rPr>
+              </m:ctrlPr>
+            </m:fPr>
+            <m:num>
+              <m:r>
+                <w:rPr>
+                  <w:rFonts w:ascii="Cambria Math" w:hAnsi="Cambria Math"/>
+                </w:rPr>
+                <m:t>1</m:t>
+              </m:r>
+            </m:num>
+            <m:den>
+              <m:r>
+                <w:rPr>
+                  <w:rFonts w:ascii="Cambria Math" w:hAnsi="Cambria Math"/>
+                </w:rPr>
+                <m:t>2</m:t>
+              </m:r>
+            </m:den>
+          </m:f>
+          <m:f>
+            <m:fPr>
+              <m:ctrlPr>
+                <w:rPr>
+                  <w:rFonts w:ascii="Cambria Math" w:hAnsi="Cambria Math"/>
+                  <w:i/>
+                </w:rPr>
+              </m:ctrlPr>
+            </m:fPr>
+            <m:num>
+              <m:sSup>
+                <m:sSupPr>
+                  <m:ctrlPr>
+                    <w:rPr>
+                      <w:rFonts w:ascii="Cambria Math" w:hAnsi="Cambria Math"/>
+                      <w:i/>
+                    </w:rPr>
+                  </m:ctrlPr>
+                </m:sSupPr>
+                <m:e>
+                  <m:r>
+                    <w:rPr>
+                      <w:rFonts w:ascii="Cambria Math" w:hAnsi="Cambria Math"/>
+                    </w:rPr>
+                    <m:t>∂</m:t>
+                  </m:r>
+                </m:e>
+                <m:sup>
+                  <m:r>
+                    <w:rPr>
+                      <w:rFonts w:ascii="Cambria Math" w:hAnsi="Cambria Math"/>
+                    </w:rPr>
+                    <m:t>2</m:t>
+                  </m:r>
+                </m:sup>
+              </m:sSup>
+              <m:r>
+                <w:rPr>
+                  <w:rFonts w:ascii="Cambria Math" w:hAnsi="Cambria Math"/>
+                </w:rPr>
+                <m:t>V</m:t>
+              </m:r>
+            </m:num>
+            <m:den>
+              <m:r>
+                <w:rPr>
+                  <w:rFonts w:ascii="Cambria Math" w:hAnsi="Cambria Math"/>
+                </w:rPr>
+                <m:t>∂</m:t>
+              </m:r>
+              <m:sSup>
+                <m:sSupPr>
+                  <m:ctrlPr>
+                    <w:rPr>
+                      <w:rFonts w:ascii="Cambria Math" w:hAnsi="Cambria Math"/>
+                      <w:i/>
+                    </w:rPr>
+                  </m:ctrlPr>
+                </m:sSupPr>
+                <m:e>
+                  <m:r>
+                    <w:rPr>
+                      <w:rFonts w:ascii="Cambria Math" w:hAnsi="Cambria Math"/>
+                    </w:rPr>
+                    <m:t>x</m:t>
+                  </m:r>
+                </m:e>
+                <m:sup>
+                  <m:r>
+                    <w:rPr>
+                      <w:rFonts w:ascii="Cambria Math" w:hAnsi="Cambria Math"/>
+                    </w:rPr>
+                    <m:t>2</m:t>
+                  </m:r>
+                </m:sup>
+              </m:sSup>
+            </m:den>
+          </m:f>
+          <m:sSup>
+            <m:sSupPr>
+              <m:ctrlPr>
+                <w:rPr>
+                  <w:rFonts w:ascii="Cambria Math" w:hAnsi="Cambria Math"/>
+                  <w:i/>
+                </w:rPr>
+              </m:ctrlPr>
+            </m:sSupPr>
+            <m:e>
+              <m:r>
+                <w:rPr>
+                  <w:rFonts w:ascii="Cambria Math" w:hAnsi="Cambria Math"/>
+                </w:rPr>
+                <m:t>σ</m:t>
+              </m:r>
+            </m:e>
+            <m:sup>
+              <m:r>
+                <w:rPr>
+                  <w:rFonts w:ascii="Cambria Math" w:hAnsi="Cambria Math"/>
+                </w:rPr>
+                <m:t>2</m:t>
+              </m:r>
+            </m:sup>
+          </m:sSup>
+          <m:r>
+            <w:rPr>
+              <w:rFonts w:ascii="Cambria Math" w:hAnsi="Cambria Math"/>
+            </w:rPr>
+            <m:t>+</m:t>
+          </m:r>
+          <m:f>
+            <m:fPr>
+              <m:ctrlPr>
+                <w:rPr>
+                  <w:rFonts w:ascii="Cambria Math" w:hAnsi="Cambria Math"/>
+                  <w:i/>
+                </w:rPr>
+              </m:ctrlPr>
+            </m:fPr>
+            <m:num>
+              <m:r>
+                <w:rPr>
+                  <w:rFonts w:ascii="Cambria Math" w:hAnsi="Cambria Math"/>
+                </w:rPr>
+                <m:t>∂V</m:t>
+              </m:r>
+            </m:num>
+            <m:den>
+              <m:r>
+                <w:rPr>
+                  <w:rFonts w:ascii="Cambria Math" w:hAnsi="Cambria Math"/>
+                </w:rPr>
+                <m:t>∂t</m:t>
+              </m:r>
+            </m:den>
+          </m:f>
+          <m:r>
+            <w:rPr>
+              <w:rFonts w:ascii="Cambria Math" w:hAnsi="Cambria Math"/>
+            </w:rPr>
+            <m:t>-rV=0</m:t>
+          </m:r>
+        </m:oMath>
+      </m:oMathPara>
+    </w:p>
+    <w:p>
+      <w:pPr>
+        <w:ind w:left="360"/>
+      </w:pPr>
     </w:p>
     <w:sectPr>
       <w:pgSz w:w="12240" w:h="15840"/>
@@ -25270,7 +27051,7 @@
 </file>
 
 <file path=customXml/itemProps1.xml><?xml version="1.0" encoding="utf-8"?>
-<ds:datastoreItem xmlns:ds="http://schemas.openxmlformats.org/officeDocument/2006/customXml" ds:itemID="{075D736F-F3B7-4DC9-A49F-706C6C24D993}">
+<ds:datastoreItem xmlns:ds="http://schemas.openxmlformats.org/officeDocument/2006/customXml" ds:itemID="{C7599E36-1104-4A89-AD46-452A9B7F7EB2}">
   <ds:schemaRefs>
     <ds:schemaRef ds:uri="http://schemas.openxmlformats.org/officeDocument/2006/bibliography"/>
   </ds:schemaRefs>

</xml_diff>